<commit_message>
:books:docs:documentação da sprint corrigida
</commit_message>
<xml_diff>
--- a/Documents/Sprint07_Task037_Padronizarcoresdeacordocomoprotótipo.docx
+++ b/Documents/Sprint07_Task037_Padronizarcoresdeacordocomoprotótipo.docx
@@ -153,12 +153,6 @@
               </w:rPr>
               <w:t xml:space="preserve"> </w:t>
             </w:r>
-            <w:r>
-              <w:rPr>
-                <w:rStyle w:val="Forte"/>
-              </w:rPr>
-              <w:t>Padronizar cores de acordo com o protótipo</w:t>
-            </w:r>
           </w:p>
         </w:tc>
         <w:tc>
@@ -770,8 +764,6 @@
             <w:r>
               <w:t>7</w:t>
             </w:r>
-            <w:bookmarkStart w:id="0" w:name="_GoBack"/>
-            <w:bookmarkEnd w:id="0"/>
           </w:p>
         </w:tc>
         <w:tc>
@@ -780,7 +772,7 @@
           </w:tcPr>
           <w:p>
             <w:r>
-              <w:t>Foi feito a padronização de cores de acordo com o protótipo</w:t>
+              <w:t>Padronizar cores de acordo com o protótipo</w:t>
             </w:r>
           </w:p>
         </w:tc>
@@ -893,10 +885,12 @@
       <w:pPr>
         <w:jc w:val="both"/>
       </w:pPr>
+      <w:bookmarkStart w:id="0" w:name="_GoBack"/>
       <w:r>
         <w:t>Padronização de Cores</w:t>
       </w:r>
     </w:p>
+    <w:bookmarkEnd w:id="0"/>
     <w:p>
       <w:pPr>
         <w:jc w:val="both"/>
@@ -2306,6 +2300,15 @@
 </file>
 
 <file path=customXml/item1.xml><?xml version="1.0" encoding="utf-8"?>
+<?mso-contentType ?>
+<FormTemplates xmlns="http://schemas.microsoft.com/sharepoint/v3/contenttype/forms">
+  <Display>DocumentLibraryForm</Display>
+  <Edit>DocumentLibraryForm</Edit>
+  <New>DocumentLibraryForm</New>
+</FormTemplates>
+</file>
+
+<file path=customXml/item2.xml><?xml version="1.0" encoding="utf-8"?>
 <ct:contentTypeSchema xmlns:ct="http://schemas.microsoft.com/office/2006/metadata/contentType" xmlns:ma="http://schemas.microsoft.com/office/2006/metadata/properties/metaAttributes" ct:_="" ma:_="" ma:contentTypeName="Documento" ma:contentTypeID="0x0101001633E37746BC214FAA681AC122AB8CD3" ma:contentTypeVersion="4" ma:contentTypeDescription="Crie um novo documento." ma:contentTypeScope="" ma:versionID="b8b0acf7078cc2556e085db60c5e5454">
   <xsd:schema xmlns:xsd="http://www.w3.org/2001/XMLSchema" xmlns:xs="http://www.w3.org/2001/XMLSchema" xmlns:p="http://schemas.microsoft.com/office/2006/metadata/properties" xmlns:ns2="bca3f1bd-4f88-44f0-b185-b9dd3e918e2a" targetNamespace="http://schemas.microsoft.com/office/2006/metadata/properties" ma:root="true" ma:fieldsID="d0e21996dfddb185501d2032127c8f36" ns2:_="">
     <xsd:import namespace="bca3f1bd-4f88-44f0-b185-b9dd3e918e2a"/>
@@ -2449,16 +2452,15 @@
 </ct:contentTypeSchema>
 </file>
 
-<file path=customXml/item2.xml><?xml version="1.0" encoding="utf-8"?>
-<?mso-contentType ?>
-<FormTemplates xmlns="http://schemas.microsoft.com/sharepoint/v3/contenttype/forms">
-  <Display>DocumentLibraryForm</Display>
-  <Edit>DocumentLibraryForm</Edit>
-  <New>DocumentLibraryForm</New>
-</FormTemplates>
+<file path=customXml/itemProps1.xml><?xml version="1.0" encoding="utf-8"?>
+<ds:datastoreItem xmlns:ds="http://schemas.openxmlformats.org/officeDocument/2006/customXml" ds:itemID="{54EE0AAB-5001-488F-A32C-97C2FEA30343}">
+  <ds:schemaRefs>
+    <ds:schemaRef ds:uri="http://schemas.microsoft.com/sharepoint/v3/contenttype/forms"/>
+  </ds:schemaRefs>
+</ds:datastoreItem>
 </file>
 
-<file path=customXml/itemProps1.xml><?xml version="1.0" encoding="utf-8"?>
+<file path=customXml/itemProps2.xml><?xml version="1.0" encoding="utf-8"?>
 <ds:datastoreItem xmlns:ds="http://schemas.openxmlformats.org/officeDocument/2006/customXml" ds:itemID="{1CF4E498-F11E-485B-A18F-C2A1D786F654}">
   <ds:schemaRefs>
     <ds:schemaRef ds:uri="http://schemas.microsoft.com/office/2006/metadata/contentType"/>
@@ -2474,12 +2476,4 @@
     <ds:schemaRef ds:uri="http://schemas.microsoft.com/internal/obd"/>
   </ds:schemaRefs>
 </ds:datastoreItem>
-</file>
-
-<file path=customXml/itemProps2.xml><?xml version="1.0" encoding="utf-8"?>
-<ds:datastoreItem xmlns:ds="http://schemas.openxmlformats.org/officeDocument/2006/customXml" ds:itemID="{54EE0AAB-5001-488F-A32C-97C2FEA30343}">
-  <ds:schemaRefs>
-    <ds:schemaRef ds:uri="http://schemas.microsoft.com/sharepoint/v3/contenttype/forms"/>
-  </ds:schemaRefs>
-</ds:datastoreItem>
 </file>
</xml_diff>